<commit_message>
Inclusão dos arquivos do caso de uso 15. Alteração dos arquivos de protótipo do caso de uso 13 e 14. Alteração do protótipo e diagrama do caso de uso 15.
</commit_message>
<xml_diff>
--- a/4.3 Caso de Uso - UC-15 Excluir manutenção.docx
+++ b/4.3 Caso de Uso - UC-15 Excluir manutenção.docx
@@ -1288,7 +1288,7 @@
                 <wp:inline distT="0" distB="0" distL="0" distR="0">
                   <wp:extent cx="5760085" cy="3329305"/>
                   <wp:effectExtent l="19050" t="0" r="0" b="0"/>
-                  <wp:docPr id="4" name="Imagem 3" descr="UC-15 Protótipo 1.png"/>
+                  <wp:docPr id="2" name="Imagem 1" descr="UC-15 Protótipo 1.png"/>
                   <wp:cNvGraphicFramePr>
                     <a:graphicFrameLocks xmlns:a="http://schemas.openxmlformats.org/drawingml/2006/main" noChangeAspect="1"/>
                   </wp:cNvGraphicFramePr>
@@ -1365,9 +1365,9 @@
               </w:rPr>
               <w:drawing>
                 <wp:inline distT="0" distB="0" distL="0" distR="0">
-                  <wp:extent cx="5760085" cy="3370580"/>
+                  <wp:extent cx="5760085" cy="3784600"/>
                   <wp:effectExtent l="19050" t="0" r="0" b="0"/>
-                  <wp:docPr id="5" name="Imagem 4" descr="UC-15 Protótipo 2.png"/>
+                  <wp:docPr id="6" name="Imagem 5" descr="UC-15 Protótipo 2.png"/>
                   <wp:cNvGraphicFramePr>
                     <a:graphicFrameLocks xmlns:a="http://schemas.openxmlformats.org/drawingml/2006/main" noChangeAspect="1"/>
                   </wp:cNvGraphicFramePr>
@@ -1387,7 +1387,7 @@
                         <pic:spPr>
                           <a:xfrm>
                             <a:off x="0" y="0"/>
-                            <a:ext cx="5760085" cy="3370580"/>
+                            <a:ext cx="5760085" cy="3784600"/>
                           </a:xfrm>
                           <a:prstGeom prst="rect">
                             <a:avLst/>
@@ -1597,9 +1597,9 @@
               </w:rPr>
               <w:drawing>
                 <wp:inline distT="0" distB="0" distL="0" distR="0">
-                  <wp:extent cx="5760085" cy="2912110"/>
+                  <wp:extent cx="5760085" cy="2933065"/>
                   <wp:effectExtent l="19050" t="0" r="0" b="0"/>
-                  <wp:docPr id="1" name="Imagem 0" descr="UC - 15 Diagrama.png"/>
+                  <wp:docPr id="7" name="Imagem 6" descr="UC - 15 Diagrama.png"/>
                   <wp:cNvGraphicFramePr>
                     <a:graphicFrameLocks xmlns:a="http://schemas.openxmlformats.org/drawingml/2006/main" noChangeAspect="1"/>
                   </wp:cNvGraphicFramePr>
@@ -1619,7 +1619,7 @@
                         <pic:spPr>
                           <a:xfrm>
                             <a:off x="0" y="0"/>
-                            <a:ext cx="5760085" cy="2912110"/>
+                            <a:ext cx="5760085" cy="2933065"/>
                           </a:xfrm>
                           <a:prstGeom prst="rect">
                             <a:avLst/>

</xml_diff>

<commit_message>
Protótipo do uc 15 alterado Ajuste no caso de teste 2 e 3
</commit_message>
<xml_diff>
--- a/4.3 Caso de Uso - UC-15 Excluir manutenção.docx
+++ b/4.3 Caso de Uso - UC-15 Excluir manutenção.docx
@@ -1173,28 +1173,8 @@
                 <w:sz w:val="20"/>
                 <w:szCs w:val="20"/>
               </w:rPr>
-              <w:t xml:space="preserve"> Antes de excluir uma </w:t>
-            </w:r>
-            <w:r>
-              <w:rPr>
-                <w:rFonts w:ascii="Tahoma" w:hAnsi="Tahoma" w:cs="Tahoma"/>
-                <w:color w:val="000000" w:themeColor="text1"/>
-                <w:sz w:val="20"/>
-                <w:szCs w:val="20"/>
-              </w:rPr>
-              <w:t>manutenção</w:t>
-            </w:r>
-            <w:r>
-              <w:rPr>
-                <w:rFonts w:ascii="Tahoma" w:hAnsi="Tahoma" w:cs="Tahoma"/>
-                <w:color w:val="000000" w:themeColor="text1"/>
-                <w:sz w:val="20"/>
-                <w:szCs w:val="20"/>
-              </w:rPr>
-              <w:t>, o sistema deve exibir um pop-up solicitando a confirmação da operação.</w:t>
-            </w:r>
-            <w:bookmarkStart w:id="0" w:name="_GoBack"/>
-            <w:bookmarkEnd w:id="0"/>
+              <w:t xml:space="preserve"> Antes de excluir uma manutenção, o sistema deve exibir um pop-up solicitando a confirmação da operação.</w:t>
+            </w:r>
           </w:p>
           <w:p>
             <w:pPr>
@@ -1471,6 +1451,41 @@
                 </wp:inline>
               </w:drawing>
             </w:r>
+          </w:p>
+          <w:p>
+            <w:pPr>
+              <w:pStyle w:val="Cabealho"/>
+              <w:tabs>
+                <w:tab w:val="clear" w:pos="4252"/>
+                <w:tab w:val="clear" w:pos="8504"/>
+                <w:tab w:val="left" w:pos="395"/>
+              </w:tabs>
+              <w:jc w:val="both"/>
+              <w:rPr>
+                <w:rFonts w:ascii="Arial" w:hAnsi="Arial" w:cs="Arial"/>
+                <w:b/>
+                <w:bCs/>
+                <w:color w:val="808080" w:themeColor="background1" w:themeShade="80"/>
+              </w:rPr>
+            </w:pPr>
+          </w:p>
+          <w:p>
+            <w:pPr>
+              <w:pStyle w:val="Cabealho"/>
+              <w:tabs>
+                <w:tab w:val="clear" w:pos="4252"/>
+                <w:tab w:val="clear" w:pos="8504"/>
+                <w:tab w:val="left" w:pos="395"/>
+              </w:tabs>
+              <w:jc w:val="both"/>
+              <w:rPr>
+                <w:rFonts w:ascii="Arial" w:hAnsi="Arial" w:cs="Arial"/>
+                <w:b/>
+                <w:bCs/>
+                <w:color w:val="808080" w:themeColor="background1" w:themeShade="80"/>
+              </w:rPr>
+            </w:pPr>
+            <w:bookmarkStart w:id="0" w:name="_GoBack"/>
             <w:r>
               <w:rPr>
                 <w:rFonts w:ascii="Arial" w:hAnsi="Arial" w:cs="Arial"/>
@@ -1483,9 +1498,9 @@
               <w:lastRenderedPageBreak/>
               <w:drawing>
                 <wp:inline distT="0" distB="0" distL="0" distR="0">
-                  <wp:extent cx="5760085" cy="4334510"/>
+                  <wp:extent cx="5760085" cy="4180205"/>
                   <wp:effectExtent l="0" t="0" r="0" b="0"/>
-                  <wp:docPr id="5" name="Imagem 5"/>
+                  <wp:docPr id="1" name="Imagem 1"/>
                   <wp:cNvGraphicFramePr>
                     <a:graphicFrameLocks xmlns:a="http://schemas.openxmlformats.org/drawingml/2006/main" noChangeAspect="1"/>
                   </wp:cNvGraphicFramePr>
@@ -1511,7 +1526,7 @@
                         <pic:spPr>
                           <a:xfrm>
                             <a:off x="0" y="0"/>
-                            <a:ext cx="5760085" cy="4334510"/>
+                            <a:ext cx="5760085" cy="4180205"/>
                           </a:xfrm>
                           <a:prstGeom prst="rect">
                             <a:avLst/>
@@ -1523,23 +1538,7 @@
                 </wp:inline>
               </w:drawing>
             </w:r>
-          </w:p>
-          <w:p>
-            <w:pPr>
-              <w:pStyle w:val="Cabealho"/>
-              <w:tabs>
-                <w:tab w:val="clear" w:pos="4252"/>
-                <w:tab w:val="clear" w:pos="8504"/>
-                <w:tab w:val="left" w:pos="395"/>
-              </w:tabs>
-              <w:jc w:val="both"/>
-              <w:rPr>
-                <w:rFonts w:ascii="Arial" w:hAnsi="Arial" w:cs="Arial"/>
-                <w:b/>
-                <w:bCs/>
-                <w:color w:val="808080" w:themeColor="background1" w:themeShade="80"/>
-              </w:rPr>
-            </w:pPr>
+            <w:bookmarkEnd w:id="0"/>
           </w:p>
         </w:tc>
       </w:tr>

</xml_diff>